<commit_message>
parte de victor y pequeno cambio intro
</commit_message>
<xml_diff>
--- a/EntregaCapitulo1-JonatanA.CruzDiaz.docx
+++ b/EntregaCapitulo1-JonatanA.CruzDiaz.docx
@@ -1,6 +1,6 @@
 
 <file path=word/document.xml><?xml version="1.0" encoding="utf-8"?>
-<w:document xmlns:wpc="http://schemas.microsoft.com/office/word/2010/wordprocessingCanvas" xmlns:mc="http://schemas.openxmlformats.org/markup-compatibility/2006" xmlns:o="urn:schemas-microsoft-com:office:office" xmlns:r="http://schemas.openxmlformats.org/officeDocument/2006/relationships" xmlns:m="http://schemas.openxmlformats.org/officeDocument/2006/math" xmlns:v="urn:schemas-microsoft-com:vml" xmlns:wp14="http://schemas.microsoft.com/office/word/2010/wordprocessingDrawing" xmlns:wp="http://schemas.openxmlformats.org/drawingml/2006/wordprocessingDrawing" xmlns:w10="urn:schemas-microsoft-com:office:word" xmlns:w="http://schemas.openxmlformats.org/wordprocessingml/2006/main" xmlns:w14="http://schemas.microsoft.com/office/word/2010/wordml" xmlns:w15="http://schemas.microsoft.com/office/word/2012/wordml" xmlns:wpg="http://schemas.microsoft.com/office/word/2010/wordprocessingGroup" xmlns:wpi="http://schemas.microsoft.com/office/word/2010/wordprocessingInk" xmlns:wne="http://schemas.microsoft.com/office/word/2006/wordml" xmlns:wps="http://schemas.microsoft.com/office/word/2010/wordprocessingShape" mc:Ignorable="w14 w15 wp14">
+<w:document xmlns:wpc="http://schemas.microsoft.com/office/word/2010/wordprocessingCanvas" xmlns:cx="http://schemas.microsoft.com/office/drawing/2014/chartex" xmlns:cx1="http://schemas.microsoft.com/office/drawing/2015/9/8/chartex" xmlns:cx2="http://schemas.microsoft.com/office/drawing/2015/10/21/chartex" xmlns:cx3="http://schemas.microsoft.com/office/drawing/2016/5/9/chartex" xmlns:cx4="http://schemas.microsoft.com/office/drawing/2016/5/10/chartex" xmlns:cx5="http://schemas.microsoft.com/office/drawing/2016/5/11/chartex" xmlns:cx6="http://schemas.microsoft.com/office/drawing/2016/5/12/chartex" xmlns:cx7="http://schemas.microsoft.com/office/drawing/2016/5/13/chartex" xmlns:cx8="http://schemas.microsoft.com/office/drawing/2016/5/14/chartex" xmlns:mc="http://schemas.openxmlformats.org/markup-compatibility/2006" xmlns:aink="http://schemas.microsoft.com/office/drawing/2016/ink" xmlns:am3d="http://schemas.microsoft.com/office/drawing/2017/model3d" xmlns:o="urn:schemas-microsoft-com:office:office" xmlns:r="http://schemas.openxmlformats.org/officeDocument/2006/relationships" xmlns:m="http://schemas.openxmlformats.org/officeDocument/2006/math" xmlns:v="urn:schemas-microsoft-com:vml" xmlns:wp14="http://schemas.microsoft.com/office/word/2010/wordprocessingDrawing" xmlns:wp="http://schemas.openxmlformats.org/drawingml/2006/wordprocessingDrawing" xmlns:w10="urn:schemas-microsoft-com:office:word" xmlns:w="http://schemas.openxmlformats.org/wordprocessingml/2006/main" xmlns:w14="http://schemas.microsoft.com/office/word/2010/wordml" xmlns:w15="http://schemas.microsoft.com/office/word/2012/wordml" xmlns:w16cex="http://schemas.microsoft.com/office/word/2018/wordml/cex" xmlns:w16cid="http://schemas.microsoft.com/office/word/2016/wordml/cid" xmlns:w16="http://schemas.microsoft.com/office/word/2018/wordml" xmlns:w16sdtdh="http://schemas.microsoft.com/office/word/2020/wordml/sdtdatahash" xmlns:w16se="http://schemas.microsoft.com/office/word/2015/wordml/symex" xmlns:wpg="http://schemas.microsoft.com/office/word/2010/wordprocessingGroup" xmlns:wpi="http://schemas.microsoft.com/office/word/2010/wordprocessingInk" xmlns:wne="http://schemas.microsoft.com/office/word/2006/wordml" xmlns:wps="http://schemas.microsoft.com/office/word/2010/wordprocessingShape" mc:Ignorable="w14 w15 w16se w16cid w16 w16cex w16sdtdh wp14">
   <w:body>
     <w:p>
       <w:pPr>
@@ -57,7 +57,7 @@
           <w:lang w:val="es-US" w:eastAsia="es-US"/>
         </w:rPr>
         <w:drawing>
-          <wp:inline distT="0" distB="0" distL="0" distR="0" wp14:anchorId="1DB8BD6A" wp14:editId="53473B20">
+          <wp:inline distT="0" distB="0" distL="0" distR="0" wp14:anchorId="10ECDD74" wp14:editId="69F86CC7">
             <wp:extent cx="1266825" cy="1266825"/>
             <wp:effectExtent l="0" t="0" r="0" b="0"/>
             <wp:docPr id="58" name="Picture 58"/>
@@ -136,255 +136,292 @@
     </w:p>
     <w:p>
       <w:pPr>
+        <w:spacing w:after="261"/>
+        <w:ind w:left="52"/>
+        <w:jc w:val="center"/>
+        <w:rPr>
+          <w:rFonts w:ascii="Times New Roman" w:eastAsia="Times New Roman" w:hAnsi="Times New Roman" w:cs="Times New Roman"/>
+        </w:rPr>
+        <w:sectPr>
+          <w:pgSz w:w="11906" w:h="16838"/>
+          <w:pgMar w:top="1440" w:right="1440" w:bottom="1440" w:left="1440" w:header="720" w:footer="720" w:gutter="0"/>
+          <w:cols w:space="720"/>
+          <w:docGrid w:linePitch="360"/>
+        </w:sectPr>
+      </w:pPr>
+    </w:p>
+    <w:p>
+      <w:pPr>
+        <w:spacing w:after="261"/>
+        <w:ind w:left="52"/>
+        <w:jc w:val="right"/>
+        <w:rPr>
+          <w:rFonts w:ascii="Times New Roman" w:eastAsia="Times New Roman" w:hAnsi="Times New Roman" w:cs="Times New Roman"/>
+        </w:rPr>
+      </w:pPr>
+      <w:r>
+        <w:rPr>
+          <w:rFonts w:ascii="Times New Roman" w:eastAsia="Times New Roman" w:hAnsi="Times New Roman" w:cs="Times New Roman"/>
+          <w:sz w:val="24"/>
+          <w:szCs w:val="24"/>
+        </w:rPr>
+        <w:t>Jonatá</w:t>
+      </w:r>
+      <w:r>
+        <w:rPr>
+          <w:rFonts w:ascii="Times New Roman" w:eastAsia="Times New Roman" w:hAnsi="Times New Roman" w:cs="Times New Roman"/>
+          <w:sz w:val="24"/>
+          <w:szCs w:val="24"/>
+        </w:rPr>
+        <w:t>n A. Cruz Díaz</w:t>
+      </w:r>
+    </w:p>
+    <w:p>
+      <w:pPr>
+        <w:spacing w:after="261"/>
+        <w:ind w:left="52"/>
+        <w:jc w:val="right"/>
+        <w:rPr>
+          <w:rFonts w:ascii="Times New Roman" w:eastAsia="Times New Roman" w:hAnsi="Times New Roman" w:cs="Times New Roman"/>
+        </w:rPr>
+      </w:pPr>
+      <w:r>
+        <w:rPr>
+          <w:rFonts w:ascii="Times New Roman" w:eastAsia="Times New Roman" w:hAnsi="Times New Roman" w:cs="Times New Roman"/>
+          <w:sz w:val="24"/>
+          <w:szCs w:val="24"/>
+        </w:rPr>
+        <w:t>Víctor José Hidalgo de la Hoz</w:t>
+      </w:r>
+    </w:p>
+    <w:p>
+      <w:pPr>
+        <w:spacing w:after="261"/>
+        <w:ind w:left="52"/>
+        <w:jc w:val="right"/>
+        <w:rPr>
+          <w:rFonts w:ascii="Times New Roman" w:eastAsia="Times New Roman" w:hAnsi="Times New Roman" w:cs="Times New Roman"/>
+          <w:sz w:val="24"/>
+          <w:szCs w:val="24"/>
+        </w:rPr>
+      </w:pPr>
+      <w:r>
+        <w:rPr>
+          <w:rFonts w:ascii="Times New Roman" w:eastAsia="Times New Roman" w:hAnsi="Times New Roman" w:cs="Times New Roman"/>
+          <w:sz w:val="24"/>
+          <w:szCs w:val="24"/>
+        </w:rPr>
+        <w:t>B</w:t>
+      </w:r>
+      <w:r>
+        <w:rPr>
+          <w:rFonts w:ascii="Times New Roman" w:eastAsia="Times New Roman" w:hAnsi="Times New Roman" w:cs="Times New Roman"/>
+          <w:sz w:val="24"/>
+          <w:szCs w:val="24"/>
+        </w:rPr>
+        <w:t>rian Aracena Tavares</w:t>
+      </w:r>
+    </w:p>
+    <w:p>
+      <w:pPr>
+        <w:tabs>
+          <w:tab w:val="left" w:pos="900"/>
+        </w:tabs>
+        <w:spacing w:after="261"/>
+        <w:ind w:left="900" w:hanging="720"/>
+        <w:rPr>
+          <w:rFonts w:ascii="Times New Roman" w:eastAsia="Times New Roman" w:hAnsi="Times New Roman" w:cs="Times New Roman"/>
+        </w:rPr>
+      </w:pPr>
+      <w:r>
+        <w:rPr>
+          <w:rFonts w:ascii="Times New Roman" w:eastAsia="Times New Roman" w:hAnsi="Times New Roman" w:cs="Times New Roman"/>
+        </w:rPr>
+        <w:t>2-18-0208</w:t>
+      </w:r>
+    </w:p>
+    <w:p>
+      <w:pPr>
+        <w:tabs>
+          <w:tab w:val="left" w:pos="900"/>
+        </w:tabs>
+        <w:spacing w:after="261"/>
+        <w:ind w:left="900" w:hanging="720"/>
+        <w:rPr>
+          <w:rFonts w:ascii="Times New Roman" w:eastAsia="Times New Roman" w:hAnsi="Times New Roman" w:cs="Times New Roman"/>
+        </w:rPr>
+      </w:pPr>
+      <w:r>
+        <w:rPr>
+          <w:rFonts w:ascii="Times New Roman" w:eastAsia="Times New Roman" w:hAnsi="Times New Roman" w:cs="Times New Roman"/>
+        </w:rPr>
+        <w:t>2-18-1919</w:t>
+      </w:r>
+    </w:p>
+    <w:p>
+      <w:pPr>
+        <w:tabs>
+          <w:tab w:val="left" w:pos="900"/>
+        </w:tabs>
+        <w:spacing w:after="261"/>
+        <w:ind w:left="900" w:hanging="720"/>
+        <w:rPr>
+          <w:rFonts w:ascii="Times New Roman" w:eastAsia="Times New Roman" w:hAnsi="Times New Roman" w:cs="Times New Roman"/>
+        </w:rPr>
+      </w:pPr>
+      <w:r>
+        <w:rPr>
+          <w:rFonts w:ascii="Times New Roman" w:eastAsia="Times New Roman" w:hAnsi="Times New Roman" w:cs="Times New Roman"/>
+        </w:rPr>
+        <w:t>2-18-0922</w:t>
+      </w:r>
+    </w:p>
+    <w:p>
+      <w:pPr>
+        <w:tabs>
+          <w:tab w:val="left" w:pos="900"/>
+        </w:tabs>
+        <w:spacing w:after="261"/>
+        <w:ind w:left="900" w:firstLine="90"/>
+        <w:rPr>
+          <w:rFonts w:ascii="Times New Roman" w:eastAsia="Times New Roman" w:hAnsi="Times New Roman" w:cs="Times New Roman"/>
+        </w:rPr>
+        <w:sectPr>
+          <w:type w:val="continuous"/>
+          <w:pgSz w:w="11906" w:h="16838"/>
+          <w:pgMar w:top="1440" w:right="1440" w:bottom="1440" w:left="1440" w:header="720" w:footer="720" w:gutter="0"/>
+          <w:cols w:num="2" w:space="288" w:equalWidth="0">
+            <w:col w:w="4464" w:space="288"/>
+            <w:col w:w="4274"/>
+          </w:cols>
+          <w:docGrid w:linePitch="360"/>
+        </w:sectPr>
+      </w:pPr>
+    </w:p>
+    <w:p>
+      <w:pPr>
+        <w:spacing w:after="261"/>
+        <w:ind w:left="52"/>
+        <w:jc w:val="center"/>
+      </w:pPr>
+    </w:p>
+    <w:p>
+      <w:pPr>
+        <w:spacing w:after="178"/>
+        <w:ind w:right="14"/>
+        <w:jc w:val="center"/>
+      </w:pPr>
+      <w:r>
+        <w:rPr>
+          <w:rFonts w:ascii="Times New Roman" w:eastAsia="Times New Roman" w:hAnsi="Times New Roman" w:cs="Times New Roman"/>
+          <w:b/>
+          <w:sz w:val="28"/>
+        </w:rPr>
+        <w:t xml:space="preserve">Asignatura: </w:t>
+      </w:r>
+    </w:p>
+    <w:p>
+      <w:pPr>
+        <w:spacing w:after="216"/>
+        <w:ind w:right="7"/>
+        <w:jc w:val="center"/>
+        <w:rPr>
+          <w:sz w:val="24"/>
+          <w:szCs w:val="24"/>
+        </w:rPr>
+      </w:pPr>
+      <w:r>
+        <w:rPr>
+          <w:rFonts w:ascii="Times New Roman" w:eastAsia="Times New Roman" w:hAnsi="Times New Roman" w:cs="Times New Roman"/>
+          <w:sz w:val="24"/>
+          <w:szCs w:val="24"/>
+        </w:rPr>
+        <w:t>Programación de Videojuegos</w:t>
+      </w:r>
+    </w:p>
+    <w:p>
+      <w:pPr>
+        <w:spacing w:after="261"/>
+        <w:ind w:left="52"/>
+        <w:jc w:val="center"/>
+      </w:pPr>
+      <w:r>
+        <w:rPr>
+          <w:rFonts w:ascii="Times New Roman" w:eastAsia="Times New Roman" w:hAnsi="Times New Roman" w:cs="Times New Roman"/>
+        </w:rPr>
+        <w:t xml:space="preserve"> </w:t>
+      </w:r>
+    </w:p>
+    <w:p>
+      <w:pPr>
+        <w:spacing w:after="178"/>
+        <w:ind w:right="9"/>
+        <w:jc w:val="center"/>
+      </w:pPr>
+      <w:r>
+        <w:rPr>
+          <w:rFonts w:ascii="Times New Roman" w:eastAsia="Times New Roman" w:hAnsi="Times New Roman" w:cs="Times New Roman"/>
+          <w:b/>
+          <w:sz w:val="28"/>
+        </w:rPr>
+        <w:t xml:space="preserve">Profesor/a: </w:t>
+      </w:r>
+    </w:p>
+    <w:p>
+      <w:pPr>
+        <w:spacing w:after="261"/>
+        <w:ind w:right="8"/>
+        <w:jc w:val="center"/>
+        <w:rPr>
+          <w:sz w:val="24"/>
+          <w:szCs w:val="24"/>
+        </w:rPr>
+      </w:pPr>
+      <w:r>
+        <w:rPr>
+          <w:rFonts w:ascii="Times New Roman" w:eastAsia="Times New Roman" w:hAnsi="Times New Roman" w:cs="Times New Roman"/>
+          <w:sz w:val="24"/>
+          <w:szCs w:val="24"/>
+        </w:rPr>
+        <w:t>Iván Mendoza</w:t>
+      </w:r>
+    </w:p>
+    <w:p>
+      <w:pPr>
+        <w:spacing w:after="223"/>
+        <w:ind w:left="61"/>
+        <w:jc w:val="center"/>
+      </w:pPr>
+      <w:r>
+        <w:rPr>
+          <w:rFonts w:ascii="Times New Roman" w:eastAsia="Times New Roman" w:hAnsi="Times New Roman" w:cs="Times New Roman"/>
+          <w:b/>
+          <w:sz w:val="28"/>
+        </w:rPr>
+        <w:t xml:space="preserve"> </w:t>
+      </w:r>
+    </w:p>
+    <w:p>
+      <w:pPr>
+        <w:spacing w:after="178"/>
+        <w:ind w:right="7"/>
+        <w:jc w:val="center"/>
+      </w:pPr>
+      <w:r>
+        <w:rPr>
+          <w:rFonts w:ascii="Times New Roman" w:eastAsia="Times New Roman" w:hAnsi="Times New Roman" w:cs="Times New Roman"/>
+          <w:b/>
+          <w:sz w:val="28"/>
+        </w:rPr>
+        <w:t xml:space="preserve">Grupo: </w:t>
+      </w:r>
+    </w:p>
+    <w:p>
+      <w:pPr>
         <w:spacing w:after="216"/>
         <w:ind w:right="4"/>
         <w:jc w:val="center"/>
         <w:rPr>
-          <w:rFonts w:ascii="Times New Roman" w:eastAsia="Times New Roman" w:hAnsi="Times New Roman" w:cs="Times New Roman"/>
-          <w:sz w:val="24"/>
-          <w:szCs w:val="24"/>
-        </w:rPr>
-      </w:pPr>
-      <w:r>
-        <w:rPr>
-          <w:rFonts w:ascii="Times New Roman" w:eastAsia="Times New Roman" w:hAnsi="Times New Roman" w:cs="Times New Roman"/>
-          <w:sz w:val="24"/>
-          <w:szCs w:val="24"/>
-        </w:rPr>
-        <w:t>Jonatá</w:t>
-      </w:r>
-      <w:r>
-        <w:rPr>
-          <w:rFonts w:ascii="Times New Roman" w:eastAsia="Times New Roman" w:hAnsi="Times New Roman" w:cs="Times New Roman"/>
-          <w:sz w:val="24"/>
-          <w:szCs w:val="24"/>
-        </w:rPr>
-        <w:t xml:space="preserve">n A. Cruz Díaz               2-18-0208 </w:t>
-      </w:r>
-    </w:p>
-    <w:p>
-      <w:pPr>
-        <w:spacing w:after="216"/>
-        <w:ind w:left="2124" w:right="4"/>
-        <w:rPr>
-          <w:rFonts w:ascii="Times New Roman" w:eastAsia="Times New Roman" w:hAnsi="Times New Roman" w:cs="Times New Roman"/>
-          <w:sz w:val="24"/>
-          <w:szCs w:val="24"/>
-        </w:rPr>
-      </w:pPr>
-      <w:r>
-        <w:rPr>
-          <w:rFonts w:ascii="Times New Roman" w:eastAsia="Times New Roman" w:hAnsi="Times New Roman" w:cs="Times New Roman"/>
-          <w:sz w:val="24"/>
-          <w:szCs w:val="24"/>
-        </w:rPr>
-        <w:t xml:space="preserve">      </w:t>
-      </w:r>
-      <w:r>
-        <w:rPr>
-          <w:rFonts w:ascii="Times New Roman" w:eastAsia="Times New Roman" w:hAnsi="Times New Roman" w:cs="Times New Roman"/>
-          <w:sz w:val="24"/>
-          <w:szCs w:val="24"/>
-        </w:rPr>
-        <w:t xml:space="preserve"> </w:t>
-      </w:r>
-      <w:r>
-        <w:rPr>
-          <w:rFonts w:ascii="Times New Roman" w:eastAsia="Times New Roman" w:hAnsi="Times New Roman" w:cs="Times New Roman"/>
-          <w:sz w:val="24"/>
-          <w:szCs w:val="24"/>
-        </w:rPr>
-        <w:t>Víctor José Hidalgo de la Hoz</w:t>
-      </w:r>
-      <w:r>
-        <w:rPr>
-          <w:rFonts w:ascii="Times New Roman" w:eastAsia="Times New Roman" w:hAnsi="Times New Roman" w:cs="Times New Roman"/>
-          <w:sz w:val="24"/>
-          <w:szCs w:val="24"/>
-        </w:rPr>
-        <w:t xml:space="preserve"> </w:t>
-      </w:r>
-      <w:r>
-        <w:rPr>
-          <w:rFonts w:ascii="Times New Roman" w:eastAsia="Times New Roman" w:hAnsi="Times New Roman" w:cs="Times New Roman"/>
-          <w:sz w:val="24"/>
-          <w:szCs w:val="24"/>
-        </w:rPr>
-        <w:t xml:space="preserve"> </w:t>
-      </w:r>
-      <w:r>
-        <w:rPr>
-          <w:rFonts w:ascii="Times New Roman" w:eastAsia="Times New Roman" w:hAnsi="Times New Roman" w:cs="Times New Roman"/>
-          <w:sz w:val="24"/>
-          <w:szCs w:val="24"/>
-        </w:rPr>
-        <w:t>2-18-1919</w:t>
-      </w:r>
-    </w:p>
-    <w:p>
-      <w:pPr>
-        <w:spacing w:after="261"/>
-        <w:ind w:left="52"/>
-        <w:jc w:val="center"/>
-        <w:rPr>
-          <w:rFonts w:ascii="Times New Roman" w:eastAsia="Times New Roman" w:hAnsi="Times New Roman" w:cs="Times New Roman"/>
-        </w:rPr>
-      </w:pPr>
-      <w:r>
-        <w:rPr>
-          <w:rFonts w:ascii="Times New Roman" w:eastAsia="Times New Roman" w:hAnsi="Times New Roman" w:cs="Times New Roman"/>
-          <w:sz w:val="24"/>
-          <w:szCs w:val="24"/>
-        </w:rPr>
-        <w:t xml:space="preserve">Brian Aracena Tavares </w:t>
-      </w:r>
-      <w:r>
-        <w:rPr>
-          <w:rFonts w:ascii="Times New Roman" w:eastAsia="Times New Roman" w:hAnsi="Times New Roman" w:cs="Times New Roman"/>
-          <w:sz w:val="24"/>
-          <w:szCs w:val="24"/>
-        </w:rPr>
-        <w:t xml:space="preserve">           </w:t>
-      </w:r>
-      <w:r>
-        <w:rPr>
-          <w:rFonts w:ascii="Times New Roman" w:eastAsia="Times New Roman" w:hAnsi="Times New Roman" w:cs="Times New Roman"/>
-          <w:sz w:val="24"/>
-          <w:szCs w:val="24"/>
-        </w:rPr>
-        <w:t>2-18-0922</w:t>
-      </w:r>
-      <w:r>
-        <w:rPr>
-          <w:rFonts w:ascii="Times New Roman" w:eastAsia="Times New Roman" w:hAnsi="Times New Roman" w:cs="Times New Roman"/>
-        </w:rPr>
-        <w:t xml:space="preserve"> </w:t>
-      </w:r>
-    </w:p>
-    <w:p>
-      <w:pPr>
-        <w:spacing w:after="261"/>
-        <w:ind w:left="52"/>
-        <w:jc w:val="center"/>
-      </w:pPr>
-    </w:p>
-    <w:p>
-      <w:pPr>
-        <w:spacing w:after="178"/>
-        <w:ind w:right="14"/>
-        <w:jc w:val="center"/>
-      </w:pPr>
-      <w:r>
-        <w:rPr>
-          <w:rFonts w:ascii="Times New Roman" w:eastAsia="Times New Roman" w:hAnsi="Times New Roman" w:cs="Times New Roman"/>
-          <w:b/>
-          <w:sz w:val="28"/>
-        </w:rPr>
-        <w:t xml:space="preserve">Asignatura: </w:t>
-      </w:r>
-    </w:p>
-    <w:p>
-      <w:pPr>
-        <w:spacing w:after="216"/>
-        <w:ind w:right="7"/>
-        <w:jc w:val="center"/>
-        <w:rPr>
-          <w:sz w:val="24"/>
-          <w:szCs w:val="24"/>
-        </w:rPr>
-      </w:pPr>
-      <w:r>
-        <w:rPr>
-          <w:rFonts w:ascii="Times New Roman" w:eastAsia="Times New Roman" w:hAnsi="Times New Roman" w:cs="Times New Roman"/>
-          <w:sz w:val="24"/>
-          <w:szCs w:val="24"/>
-        </w:rPr>
-        <w:t>Programación de Videojuegos</w:t>
-      </w:r>
-    </w:p>
-    <w:p>
-      <w:pPr>
-        <w:spacing w:after="261"/>
-        <w:ind w:left="52"/>
-        <w:jc w:val="center"/>
-      </w:pPr>
-      <w:r>
-        <w:rPr>
-          <w:rFonts w:ascii="Times New Roman" w:eastAsia="Times New Roman" w:hAnsi="Times New Roman" w:cs="Times New Roman"/>
-        </w:rPr>
-        <w:t xml:space="preserve"> </w:t>
-      </w:r>
-    </w:p>
-    <w:p>
-      <w:pPr>
-        <w:spacing w:after="178"/>
-        <w:ind w:right="9"/>
-        <w:jc w:val="center"/>
-      </w:pPr>
-      <w:r>
-        <w:rPr>
-          <w:rFonts w:ascii="Times New Roman" w:eastAsia="Times New Roman" w:hAnsi="Times New Roman" w:cs="Times New Roman"/>
-          <w:b/>
-          <w:sz w:val="28"/>
-        </w:rPr>
-        <w:t xml:space="preserve">Profesor/a: </w:t>
-      </w:r>
-    </w:p>
-    <w:p>
-      <w:pPr>
-        <w:spacing w:after="261"/>
-        <w:ind w:right="8"/>
-        <w:jc w:val="center"/>
-        <w:rPr>
-          <w:sz w:val="24"/>
-          <w:szCs w:val="24"/>
-        </w:rPr>
-      </w:pPr>
-      <w:r>
-        <w:rPr>
-          <w:rFonts w:ascii="Times New Roman" w:eastAsia="Times New Roman" w:hAnsi="Times New Roman" w:cs="Times New Roman"/>
-          <w:sz w:val="24"/>
-          <w:szCs w:val="24"/>
-        </w:rPr>
-        <w:t>Iván Mendoza</w:t>
-      </w:r>
-    </w:p>
-    <w:p>
-      <w:pPr>
-        <w:spacing w:after="223"/>
-        <w:ind w:left="61"/>
-        <w:jc w:val="center"/>
-      </w:pPr>
-      <w:r>
-        <w:rPr>
-          <w:rFonts w:ascii="Times New Roman" w:eastAsia="Times New Roman" w:hAnsi="Times New Roman" w:cs="Times New Roman"/>
-          <w:b/>
-          <w:sz w:val="28"/>
-        </w:rPr>
-        <w:t xml:space="preserve"> </w:t>
-      </w:r>
-    </w:p>
-    <w:p>
-      <w:pPr>
-        <w:spacing w:after="178"/>
-        <w:ind w:right="7"/>
-        <w:jc w:val="center"/>
-      </w:pPr>
-      <w:r>
-        <w:rPr>
-          <w:rFonts w:ascii="Times New Roman" w:eastAsia="Times New Roman" w:hAnsi="Times New Roman" w:cs="Times New Roman"/>
-          <w:b/>
-          <w:sz w:val="28"/>
-        </w:rPr>
-        <w:t xml:space="preserve">Grupo: </w:t>
-      </w:r>
-    </w:p>
-    <w:p>
-      <w:pPr>
-        <w:spacing w:after="216"/>
-        <w:ind w:right="4"/>
-        <w:jc w:val="center"/>
-        <w:rPr>
           <w:sz w:val="24"/>
           <w:szCs w:val="24"/>
         </w:rPr>
@@ -416,6 +453,16 @@
         <w:spacing w:after="218"/>
         <w:ind w:left="52"/>
         <w:jc w:val="center"/>
+        <w:rPr>
+          <w:rFonts w:ascii="Times New Roman" w:eastAsia="Times New Roman" w:hAnsi="Times New Roman" w:cs="Times New Roman"/>
+        </w:rPr>
+      </w:pPr>
+    </w:p>
+    <w:p>
+      <w:pPr>
+        <w:spacing w:after="218"/>
+        <w:ind w:left="52"/>
+        <w:jc w:val="center"/>
       </w:pPr>
       <w:r>
         <w:rPr>
@@ -427,6 +474,9 @@
     <w:p>
       <w:pPr>
         <w:spacing w:after="261"/>
+        <w:rPr>
+          <w:rFonts w:ascii="Times New Roman" w:eastAsia="Times New Roman" w:hAnsi="Times New Roman" w:cs="Times New Roman"/>
+        </w:rPr>
       </w:pPr>
       <w:r>
         <w:rPr>
@@ -438,7 +488,6 @@
     <w:p>
       <w:pPr>
         <w:spacing w:after="218"/>
-        <w:ind w:firstLine="708"/>
         <w:jc w:val="center"/>
       </w:pPr>
       <w:r>
@@ -447,26 +496,52 @@
           <w:b/>
           <w:sz w:val="28"/>
         </w:rPr>
-        <w:t>Santiago de los Caballeros, lunes 28 de febrero 2022</w:t>
-      </w:r>
-    </w:p>
-    <w:p>
-      <w:pPr>
-        <w:spacing w:after="178"/>
-        <w:ind w:right="11"/>
+        <w:t xml:space="preserve">Santiago de los Caballeros, lunes </w:t>
+      </w:r>
+      <w:r>
+        <w:rPr>
+          <w:rFonts w:ascii="Times New Roman" w:eastAsia="Times New Roman" w:hAnsi="Times New Roman" w:cs="Times New Roman"/>
+          <w:b/>
+          <w:sz w:val="28"/>
+        </w:rPr>
+        <w:t>3</w:t>
+      </w:r>
+      <w:r>
+        <w:rPr>
+          <w:rFonts w:ascii="Times New Roman" w:eastAsia="Times New Roman" w:hAnsi="Times New Roman" w:cs="Times New Roman"/>
+          <w:b/>
+          <w:sz w:val="28"/>
+        </w:rPr>
+        <w:t xml:space="preserve"> de </w:t>
+      </w:r>
+      <w:r>
+        <w:rPr>
+          <w:rFonts w:ascii="Times New Roman" w:eastAsia="Times New Roman" w:hAnsi="Times New Roman" w:cs="Times New Roman"/>
+          <w:b/>
+          <w:sz w:val="28"/>
+        </w:rPr>
+        <w:t>abril</w:t>
+      </w:r>
+      <w:r>
+        <w:rPr>
+          <w:rFonts w:ascii="Times New Roman" w:eastAsia="Times New Roman" w:hAnsi="Times New Roman" w:cs="Times New Roman"/>
+          <w:b/>
+          <w:sz w:val="28"/>
+        </w:rPr>
+        <w:t xml:space="preserve"> 2022</w:t>
+      </w:r>
+    </w:p>
+    <w:p>
+      <w:pPr>
+        <w:spacing w:after="218"/>
         <w:jc w:val="center"/>
+      </w:pPr>
+      <w:r>
         <w:rPr>
           <w:rFonts w:ascii="Times New Roman" w:eastAsia="Times New Roman" w:hAnsi="Times New Roman" w:cs="Times New Roman"/>
           <w:b/>
           <w:sz w:val="28"/>
         </w:rPr>
-      </w:pPr>
-      <w:r>
-        <w:rPr>
-          <w:rFonts w:ascii="Times New Roman" w:eastAsia="Times New Roman" w:hAnsi="Times New Roman" w:cs="Times New Roman"/>
-          <w:b/>
-          <w:sz w:val="28"/>
-        </w:rPr>
         <w:t xml:space="preserve">República Dominicana </w:t>
       </w:r>
     </w:p>
@@ -480,36 +555,39 @@
           <w:szCs w:val="24"/>
         </w:rPr>
       </w:pPr>
-    </w:p>
-    <w:p>
-      <w:pPr>
-        <w:spacing w:after="0" w:line="360" w:lineRule="auto"/>
+      <w:r>
         <w:rPr>
           <w:rFonts w:ascii="Times New Roman" w:eastAsia="Times New Roman" w:hAnsi="Times New Roman" w:cs="Times New Roman"/>
           <w:b/>
           <w:sz w:val="24"/>
           <w:szCs w:val="24"/>
         </w:rPr>
-      </w:pPr>
-      <w:r>
-        <w:rPr>
-          <w:rFonts w:ascii="Times New Roman" w:eastAsia="Times New Roman" w:hAnsi="Times New Roman" w:cs="Times New Roman"/>
-          <w:b/>
+        <w:lastRenderedPageBreak/>
+        <w:t>INTRODUCCIÓN</w:t>
+      </w:r>
+      <w:r>
+        <w:rPr>
+          <w:rFonts w:ascii="Times New Roman" w:eastAsia="Times New Roman" w:hAnsi="Times New Roman" w:cs="Times New Roman"/>
           <w:sz w:val="24"/>
           <w:szCs w:val="24"/>
         </w:rPr>
-        <w:lastRenderedPageBreak/>
-        <w:t xml:space="preserve">                                                                                              </w:t>
-      </w:r>
-      <w:r>
+        <w:tab/>
+      </w:r>
+    </w:p>
+    <w:p>
+      <w:pPr>
+        <w:tabs>
+          <w:tab w:val="left" w:pos="8647"/>
+        </w:tabs>
+        <w:spacing w:after="0" w:line="240" w:lineRule="auto"/>
+        <w:jc w:val="both"/>
         <w:rPr>
           <w:rFonts w:ascii="Times New Roman" w:eastAsia="Times New Roman" w:hAnsi="Times New Roman" w:cs="Times New Roman"/>
           <w:b/>
           <w:sz w:val="24"/>
           <w:szCs w:val="24"/>
         </w:rPr>
-        <w:t xml:space="preserve">                          </w:t>
-      </w:r>
+      </w:pPr>
       <w:r>
         <w:rPr>
           <w:rFonts w:ascii="Times New Roman" w:eastAsia="Times New Roman" w:hAnsi="Times New Roman" w:cs="Times New Roman"/>
@@ -517,11 +595,12 @@
           <w:sz w:val="24"/>
           <w:szCs w:val="24"/>
         </w:rPr>
-        <w:t>INTRODUCCIÓN</w:t>
-      </w:r>
-      <w:r>
-        <w:rPr>
-          <w:rFonts w:ascii="Times New Roman" w:eastAsia="Times New Roman" w:hAnsi="Times New Roman" w:cs="Times New Roman"/>
+        <w:t>CAPÍTULO I: VIDEOJUEGO Y HERRAMIENTAS DE DESARROLLO</w:t>
+      </w:r>
+      <w:r>
+        <w:rPr>
+          <w:rFonts w:ascii="Times New Roman" w:eastAsia="Times New Roman" w:hAnsi="Times New Roman" w:cs="Times New Roman"/>
+          <w:b/>
           <w:sz w:val="24"/>
           <w:szCs w:val="24"/>
         </w:rPr>
@@ -530,40 +609,7 @@
     </w:p>
     <w:p>
       <w:pPr>
-        <w:tabs>
-          <w:tab w:val="left" w:pos="8647"/>
-        </w:tabs>
-        <w:spacing w:after="0" w:line="240" w:lineRule="auto"/>
-        <w:jc w:val="both"/>
-        <w:rPr>
-          <w:rFonts w:ascii="Times New Roman" w:eastAsia="Times New Roman" w:hAnsi="Times New Roman" w:cs="Times New Roman"/>
-          <w:b/>
-          <w:sz w:val="24"/>
-          <w:szCs w:val="24"/>
-        </w:rPr>
-      </w:pPr>
-      <w:r>
-        <w:rPr>
-          <w:rFonts w:ascii="Times New Roman" w:eastAsia="Times New Roman" w:hAnsi="Times New Roman" w:cs="Times New Roman"/>
-          <w:b/>
-          <w:sz w:val="24"/>
-          <w:szCs w:val="24"/>
-        </w:rPr>
-        <w:t>CAPÍTULO I: VIDEOJUEGO Y HERRAMIENTAS DE DESARROLLO</w:t>
-      </w:r>
-      <w:r>
-        <w:rPr>
-          <w:rFonts w:ascii="Times New Roman" w:eastAsia="Times New Roman" w:hAnsi="Times New Roman" w:cs="Times New Roman"/>
-          <w:b/>
-          <w:sz w:val="24"/>
-          <w:szCs w:val="24"/>
-        </w:rPr>
-        <w:tab/>
-      </w:r>
-    </w:p>
-    <w:p>
-      <w:pPr>
-        <w:pStyle w:val="Prrafodelista"/>
+        <w:pStyle w:val="ListParagraph"/>
         <w:numPr>
           <w:ilvl w:val="1"/>
           <w:numId w:val="1"/>
@@ -630,7 +676,7 @@
     </w:p>
     <w:p>
       <w:pPr>
-        <w:pStyle w:val="Prrafodelista"/>
+        <w:pStyle w:val="ListParagraph"/>
         <w:numPr>
           <w:ilvl w:val="1"/>
           <w:numId w:val="1"/>
@@ -681,8 +727,6 @@
         </w:rPr>
         <w:t>Además</w:t>
       </w:r>
-      <w:bookmarkStart w:id="0" w:name="_GoBack"/>
-      <w:bookmarkEnd w:id="0"/>
       <w:r>
         <w:rPr>
           <w:rFonts w:ascii="Times New Roman" w:eastAsia="Times New Roman" w:hAnsi="Times New Roman" w:cs="Times New Roman"/>
@@ -706,7 +750,7 @@
     </w:p>
     <w:p>
       <w:pPr>
-        <w:pStyle w:val="Prrafodelista"/>
+        <w:pStyle w:val="ListParagraph"/>
         <w:numPr>
           <w:ilvl w:val="2"/>
           <w:numId w:val="1"/>
@@ -766,7 +810,7 @@
     </w:p>
     <w:p>
       <w:pPr>
-        <w:pStyle w:val="Prrafodelista"/>
+        <w:pStyle w:val="ListParagraph"/>
         <w:numPr>
           <w:ilvl w:val="2"/>
           <w:numId w:val="1"/>
@@ -835,7 +879,7 @@
     </w:p>
     <w:p>
       <w:pPr>
-        <w:pStyle w:val="Prrafodelista"/>
+        <w:pStyle w:val="ListParagraph"/>
         <w:numPr>
           <w:ilvl w:val="1"/>
           <w:numId w:val="1"/>
@@ -904,6 +948,397 @@
     </w:p>
     <w:p>
       <w:pPr>
+        <w:pStyle w:val="ListParagraph"/>
+        <w:numPr>
+          <w:ilvl w:val="1"/>
+          <w:numId w:val="6"/>
+        </w:numPr>
+        <w:tabs>
+          <w:tab w:val="left" w:pos="8647"/>
+        </w:tabs>
+        <w:spacing w:after="0" w:line="240" w:lineRule="auto"/>
+        <w:jc w:val="both"/>
+        <w:rPr>
+          <w:rFonts w:ascii="Times New Roman" w:eastAsia="Times New Roman" w:hAnsi="Times New Roman" w:cs="Times New Roman"/>
+          <w:b/>
+          <w:szCs w:val="24"/>
+        </w:rPr>
+      </w:pPr>
+      <w:r>
+        <w:rPr>
+          <w:rFonts w:ascii="Times New Roman" w:eastAsia="Times New Roman" w:hAnsi="Times New Roman" w:cs="Times New Roman"/>
+          <w:b/>
+          <w:szCs w:val="24"/>
+        </w:rPr>
+        <w:t>Metodología</w:t>
+      </w:r>
+    </w:p>
+    <w:p>
+      <w:pPr>
+        <w:tabs>
+          <w:tab w:val="left" w:pos="8647"/>
+        </w:tabs>
+        <w:spacing w:after="0" w:line="240" w:lineRule="auto"/>
+        <w:jc w:val="both"/>
+        <w:rPr>
+          <w:rFonts w:ascii="Times New Roman" w:eastAsia="Times New Roman" w:hAnsi="Times New Roman" w:cs="Times New Roman"/>
+          <w:szCs w:val="24"/>
+        </w:rPr>
+      </w:pPr>
+      <w:r>
+        <w:rPr>
+          <w:rFonts w:ascii="Times New Roman" w:eastAsia="Times New Roman" w:hAnsi="Times New Roman" w:cs="Times New Roman"/>
+          <w:szCs w:val="24"/>
+        </w:rPr>
+        <w:t>La metodología del juego es ir haciendo misiones para obtener diferentes recompensas, oro, armadura y lograr subir de niveles.</w:t>
+      </w:r>
+    </w:p>
+    <w:p>
+      <w:pPr>
+        <w:tabs>
+          <w:tab w:val="left" w:pos="8647"/>
+        </w:tabs>
+        <w:spacing w:after="0" w:line="240" w:lineRule="auto"/>
+        <w:jc w:val="both"/>
+        <w:rPr>
+          <w:rFonts w:ascii="Times New Roman" w:eastAsia="Times New Roman" w:hAnsi="Times New Roman" w:cs="Times New Roman"/>
+          <w:b/>
+          <w:szCs w:val="24"/>
+        </w:rPr>
+      </w:pPr>
+      <w:r>
+        <w:rPr>
+          <w:rFonts w:ascii="Times New Roman" w:eastAsia="Times New Roman" w:hAnsi="Times New Roman" w:cs="Times New Roman"/>
+          <w:b/>
+          <w:szCs w:val="24"/>
+        </w:rPr>
+        <w:tab/>
+      </w:r>
+    </w:p>
+    <w:p>
+      <w:pPr>
+        <w:pStyle w:val="ListParagraph"/>
+        <w:numPr>
+          <w:ilvl w:val="1"/>
+          <w:numId w:val="6"/>
+        </w:numPr>
+        <w:tabs>
+          <w:tab w:val="left" w:pos="8647"/>
+        </w:tabs>
+        <w:spacing w:after="0" w:line="240" w:lineRule="auto"/>
+        <w:jc w:val="both"/>
+        <w:rPr>
+          <w:rFonts w:ascii="Times New Roman" w:eastAsia="Times New Roman" w:hAnsi="Times New Roman" w:cs="Times New Roman"/>
+          <w:b/>
+          <w:szCs w:val="24"/>
+        </w:rPr>
+      </w:pPr>
+      <w:r>
+        <w:rPr>
+          <w:rFonts w:ascii="Times New Roman" w:eastAsia="Times New Roman" w:hAnsi="Times New Roman" w:cs="Times New Roman"/>
+          <w:b/>
+          <w:szCs w:val="24"/>
+        </w:rPr>
+        <w:t>Arquitectura de la aplicación</w:t>
+      </w:r>
+    </w:p>
+    <w:p>
+      <w:pPr>
+        <w:pStyle w:val="ListParagraph"/>
+        <w:tabs>
+          <w:tab w:val="left" w:pos="8647"/>
+        </w:tabs>
+        <w:spacing w:after="0" w:line="240" w:lineRule="auto"/>
+        <w:ind w:left="360"/>
+        <w:jc w:val="both"/>
+        <w:rPr>
+          <w:rFonts w:ascii="Times New Roman" w:eastAsia="Times New Roman" w:hAnsi="Times New Roman" w:cs="Times New Roman"/>
+          <w:b/>
+          <w:szCs w:val="24"/>
+        </w:rPr>
+      </w:pPr>
+    </w:p>
+    <w:p>
+      <w:pPr>
+        <w:tabs>
+          <w:tab w:val="left" w:pos="8647"/>
+        </w:tabs>
+        <w:spacing w:after="0" w:line="240" w:lineRule="auto"/>
+        <w:jc w:val="both"/>
+        <w:rPr>
+          <w:rFonts w:ascii="Times New Roman" w:eastAsia="Times New Roman" w:hAnsi="Times New Roman" w:cs="Times New Roman"/>
+          <w:szCs w:val="24"/>
+        </w:rPr>
+      </w:pPr>
+      <w:r>
+        <w:rPr>
+          <w:rFonts w:ascii="Times New Roman" w:eastAsia="Times New Roman" w:hAnsi="Times New Roman" w:cs="Times New Roman"/>
+          <w:szCs w:val="24"/>
+        </w:rPr>
+        <w:t>El desarrollo del juego se basa en determinar:</w:t>
+      </w:r>
+    </w:p>
+    <w:p>
+      <w:pPr>
+        <w:pStyle w:val="ListParagraph"/>
+        <w:numPr>
+          <w:ilvl w:val="0"/>
+          <w:numId w:val="5"/>
+        </w:numPr>
+        <w:tabs>
+          <w:tab w:val="left" w:pos="8647"/>
+        </w:tabs>
+        <w:spacing w:after="0" w:line="240" w:lineRule="auto"/>
+        <w:jc w:val="both"/>
+        <w:rPr>
+          <w:rFonts w:ascii="Times New Roman" w:eastAsia="Times New Roman" w:hAnsi="Times New Roman" w:cs="Times New Roman"/>
+          <w:szCs w:val="24"/>
+        </w:rPr>
+      </w:pPr>
+      <w:r>
+        <w:rPr>
+          <w:rFonts w:ascii="Times New Roman" w:eastAsia="Times New Roman" w:hAnsi="Times New Roman" w:cs="Times New Roman"/>
+          <w:szCs w:val="24"/>
+        </w:rPr>
+        <w:t>Juego que se está desarrollando.</w:t>
+      </w:r>
+    </w:p>
+    <w:p>
+      <w:pPr>
+        <w:pStyle w:val="ListParagraph"/>
+        <w:numPr>
+          <w:ilvl w:val="0"/>
+          <w:numId w:val="5"/>
+        </w:numPr>
+        <w:tabs>
+          <w:tab w:val="left" w:pos="8647"/>
+        </w:tabs>
+        <w:spacing w:after="0" w:line="240" w:lineRule="auto"/>
+        <w:jc w:val="both"/>
+        <w:rPr>
+          <w:rFonts w:ascii="Times New Roman" w:eastAsia="Times New Roman" w:hAnsi="Times New Roman" w:cs="Times New Roman"/>
+          <w:szCs w:val="24"/>
+        </w:rPr>
+      </w:pPr>
+      <w:r>
+        <w:rPr>
+          <w:rFonts w:ascii="Times New Roman" w:eastAsia="Times New Roman" w:hAnsi="Times New Roman" w:cs="Times New Roman"/>
+          <w:szCs w:val="24"/>
+        </w:rPr>
+        <w:t>El tipo de arte que se está utilizando.</w:t>
+      </w:r>
+    </w:p>
+    <w:p>
+      <w:pPr>
+        <w:pStyle w:val="ListParagraph"/>
+        <w:numPr>
+          <w:ilvl w:val="0"/>
+          <w:numId w:val="5"/>
+        </w:numPr>
+        <w:tabs>
+          <w:tab w:val="left" w:pos="8647"/>
+        </w:tabs>
+        <w:spacing w:after="0" w:line="240" w:lineRule="auto"/>
+        <w:jc w:val="both"/>
+        <w:rPr>
+          <w:rFonts w:ascii="Times New Roman" w:eastAsia="Times New Roman" w:hAnsi="Times New Roman" w:cs="Times New Roman"/>
+          <w:szCs w:val="24"/>
+        </w:rPr>
+      </w:pPr>
+      <w:r>
+        <w:rPr>
+          <w:rFonts w:ascii="Times New Roman" w:eastAsia="Times New Roman" w:hAnsi="Times New Roman" w:cs="Times New Roman"/>
+          <w:szCs w:val="24"/>
+        </w:rPr>
+        <w:t>Los objetivos que se deben cumplir, en este caso, misiones.</w:t>
+      </w:r>
+    </w:p>
+    <w:p>
+      <w:pPr>
+        <w:pStyle w:val="ListParagraph"/>
+        <w:numPr>
+          <w:ilvl w:val="0"/>
+          <w:numId w:val="5"/>
+        </w:numPr>
+        <w:tabs>
+          <w:tab w:val="left" w:pos="8647"/>
+        </w:tabs>
+        <w:spacing w:after="0" w:line="240" w:lineRule="auto"/>
+        <w:jc w:val="both"/>
+        <w:rPr>
+          <w:rFonts w:ascii="Times New Roman" w:eastAsia="Times New Roman" w:hAnsi="Times New Roman" w:cs="Times New Roman"/>
+          <w:szCs w:val="24"/>
+        </w:rPr>
+      </w:pPr>
+      <w:r>
+        <w:rPr>
+          <w:rFonts w:ascii="Times New Roman" w:eastAsia="Times New Roman" w:hAnsi="Times New Roman" w:cs="Times New Roman"/>
+          <w:szCs w:val="24"/>
+        </w:rPr>
+        <w:t>Las limitaciones del tipo de juego, es decir, animaciones.</w:t>
+      </w:r>
+    </w:p>
+    <w:p>
+      <w:pPr>
+        <w:pStyle w:val="ListParagraph"/>
+        <w:numPr>
+          <w:ilvl w:val="0"/>
+          <w:numId w:val="5"/>
+        </w:numPr>
+        <w:tabs>
+          <w:tab w:val="left" w:pos="8647"/>
+        </w:tabs>
+        <w:spacing w:after="0" w:line="240" w:lineRule="auto"/>
+        <w:jc w:val="both"/>
+        <w:rPr>
+          <w:rFonts w:ascii="Times New Roman" w:eastAsia="Times New Roman" w:hAnsi="Times New Roman" w:cs="Times New Roman"/>
+          <w:szCs w:val="24"/>
+        </w:rPr>
+      </w:pPr>
+      <w:r>
+        <w:rPr>
+          <w:rFonts w:ascii="Times New Roman" w:eastAsia="Times New Roman" w:hAnsi="Times New Roman" w:cs="Times New Roman"/>
+          <w:szCs w:val="24"/>
+        </w:rPr>
+        <w:t>Desarrollo de funcionalidades y mecánicas de juego.</w:t>
+      </w:r>
+    </w:p>
+    <w:p>
+      <w:pPr>
+        <w:pStyle w:val="ListParagraph"/>
+        <w:numPr>
+          <w:ilvl w:val="0"/>
+          <w:numId w:val="5"/>
+        </w:numPr>
+        <w:tabs>
+          <w:tab w:val="left" w:pos="8647"/>
+        </w:tabs>
+        <w:spacing w:after="0" w:line="240" w:lineRule="auto"/>
+        <w:jc w:val="both"/>
+        <w:rPr>
+          <w:rFonts w:ascii="Times New Roman" w:eastAsia="Times New Roman" w:hAnsi="Times New Roman" w:cs="Times New Roman"/>
+          <w:szCs w:val="24"/>
+        </w:rPr>
+      </w:pPr>
+      <w:r>
+        <w:rPr>
+          <w:rFonts w:ascii="Times New Roman" w:eastAsia="Times New Roman" w:hAnsi="Times New Roman" w:cs="Times New Roman"/>
+          <w:szCs w:val="24"/>
+        </w:rPr>
+        <w:t>Pruebas y revisiones.</w:t>
+      </w:r>
+    </w:p>
+    <w:p>
+      <w:pPr>
+        <w:pStyle w:val="ListParagraph"/>
+        <w:numPr>
+          <w:ilvl w:val="0"/>
+          <w:numId w:val="5"/>
+        </w:numPr>
+        <w:tabs>
+          <w:tab w:val="left" w:pos="8647"/>
+        </w:tabs>
+        <w:spacing w:after="0" w:line="240" w:lineRule="auto"/>
+        <w:jc w:val="both"/>
+        <w:rPr>
+          <w:rFonts w:ascii="Times New Roman" w:eastAsia="Times New Roman" w:hAnsi="Times New Roman" w:cs="Times New Roman"/>
+          <w:szCs w:val="24"/>
+        </w:rPr>
+      </w:pPr>
+      <w:r>
+        <w:rPr>
+          <w:rFonts w:ascii="Times New Roman" w:eastAsia="Times New Roman" w:hAnsi="Times New Roman" w:cs="Times New Roman"/>
+          <w:szCs w:val="24"/>
+        </w:rPr>
+        <w:t>Lanzamiento.</w:t>
+      </w:r>
+    </w:p>
+    <w:p>
+      <w:pPr>
+        <w:tabs>
+          <w:tab w:val="left" w:pos="8647"/>
+        </w:tabs>
+        <w:spacing w:after="0" w:line="240" w:lineRule="auto"/>
+        <w:jc w:val="both"/>
+        <w:rPr>
+          <w:rFonts w:ascii="Times New Roman" w:eastAsia="Times New Roman" w:hAnsi="Times New Roman" w:cs="Times New Roman"/>
+          <w:szCs w:val="24"/>
+        </w:rPr>
+      </w:pPr>
+    </w:p>
+    <w:p>
+      <w:pPr>
+        <w:pStyle w:val="ListParagraph"/>
+        <w:numPr>
+          <w:ilvl w:val="1"/>
+          <w:numId w:val="6"/>
+        </w:numPr>
+        <w:tabs>
+          <w:tab w:val="left" w:pos="8647"/>
+        </w:tabs>
+        <w:spacing w:after="0" w:line="240" w:lineRule="auto"/>
+        <w:jc w:val="both"/>
+        <w:rPr>
+          <w:rFonts w:ascii="Times New Roman" w:eastAsia="Times New Roman" w:hAnsi="Times New Roman" w:cs="Times New Roman"/>
+          <w:b/>
+          <w:sz w:val="24"/>
+          <w:szCs w:val="24"/>
+        </w:rPr>
+      </w:pPr>
+      <w:r>
+        <w:rPr>
+          <w:rFonts w:ascii="Times New Roman" w:eastAsia="Times New Roman" w:hAnsi="Times New Roman" w:cs="Times New Roman"/>
+          <w:b/>
+          <w:szCs w:val="24"/>
+        </w:rPr>
+        <w:t>Herramientas de desarrollo</w:t>
+      </w:r>
+      <w:r>
+        <w:rPr>
+          <w:rFonts w:ascii="Times New Roman" w:eastAsia="Times New Roman" w:hAnsi="Times New Roman" w:cs="Times New Roman"/>
+          <w:b/>
+          <w:sz w:val="24"/>
+          <w:szCs w:val="24"/>
+        </w:rPr>
+        <w:tab/>
+      </w:r>
+    </w:p>
+    <w:p>
+      <w:pPr>
+        <w:tabs>
+          <w:tab w:val="left" w:pos="8647"/>
+        </w:tabs>
+        <w:spacing w:after="0" w:line="240" w:lineRule="auto"/>
+        <w:jc w:val="both"/>
+        <w:rPr>
+          <w:rFonts w:ascii="Times New Roman" w:eastAsia="Times New Roman" w:hAnsi="Times New Roman" w:cs="Times New Roman"/>
+          <w:sz w:val="24"/>
+          <w:szCs w:val="24"/>
+        </w:rPr>
+      </w:pPr>
+    </w:p>
+    <w:p>
+      <w:pPr>
+        <w:tabs>
+          <w:tab w:val="left" w:pos="8647"/>
+        </w:tabs>
+        <w:spacing w:after="0" w:line="240" w:lineRule="auto"/>
+        <w:jc w:val="both"/>
+        <w:rPr>
+          <w:rFonts w:ascii="Times New Roman" w:eastAsia="Times New Roman" w:hAnsi="Times New Roman" w:cs="Times New Roman"/>
+          <w:szCs w:val="24"/>
+        </w:rPr>
+      </w:pPr>
+      <w:r>
+        <w:rPr>
+          <w:rFonts w:ascii="Times New Roman" w:eastAsia="Times New Roman" w:hAnsi="Times New Roman" w:cs="Times New Roman"/>
+          <w:szCs w:val="24"/>
+        </w:rPr>
+        <w:t>The Lands of Adventures es desarrollado en el motor de videojuegos Unity donde se modelan los escenarios y la lógica de juego se desarrolla en el lenguaje C#. Se debe tomar en cuenta también el uso de assets de la tienda de Unity que ofrecen una gran reducción en el tiempo de desarrollo.</w:t>
+      </w:r>
+    </w:p>
+    <w:p>
+      <w:pPr>
         <w:tabs>
           <w:tab w:val="left" w:pos="8647"/>
         </w:tabs>
@@ -916,6 +1351,7 @@
       </w:pPr>
     </w:p>
     <w:sectPr>
+      <w:type w:val="continuous"/>
       <w:pgSz w:w="11906" w:h="16838"/>
       <w:pgMar w:top="1440" w:right="1440" w:bottom="1440" w:left="1440" w:header="720" w:footer="720" w:gutter="0"/>
       <w:cols w:space="720"/>
@@ -926,8 +1362,121 @@
 </file>
 
 <file path=word/numbering.xml><?xml version="1.0" encoding="utf-8"?>
-<w:numbering xmlns:wpc="http://schemas.microsoft.com/office/word/2010/wordprocessingCanvas" xmlns:mc="http://schemas.openxmlformats.org/markup-compatibility/2006" xmlns:o="urn:schemas-microsoft-com:office:office" xmlns:r="http://schemas.openxmlformats.org/officeDocument/2006/relationships" xmlns:m="http://schemas.openxmlformats.org/officeDocument/2006/math" xmlns:v="urn:schemas-microsoft-com:vml" xmlns:wp14="http://schemas.microsoft.com/office/word/2010/wordprocessingDrawing" xmlns:wp="http://schemas.openxmlformats.org/drawingml/2006/wordprocessingDrawing" xmlns:w10="urn:schemas-microsoft-com:office:word" xmlns:w="http://schemas.openxmlformats.org/wordprocessingml/2006/main" xmlns:w14="http://schemas.microsoft.com/office/word/2010/wordml" xmlns:w15="http://schemas.microsoft.com/office/word/2012/wordml" xmlns:wpg="http://schemas.microsoft.com/office/word/2010/wordprocessingGroup" xmlns:wpi="http://schemas.microsoft.com/office/word/2010/wordprocessingInk" xmlns:wne="http://schemas.microsoft.com/office/word/2006/wordml" xmlns:wps="http://schemas.microsoft.com/office/word/2010/wordprocessingShape" mc:Ignorable="w14 w15 wp14">
+<w:numbering xmlns:wpc="http://schemas.microsoft.com/office/word/2010/wordprocessingCanvas" xmlns:cx="http://schemas.microsoft.com/office/drawing/2014/chartex" xmlns:cx1="http://schemas.microsoft.com/office/drawing/2015/9/8/chartex" xmlns:cx2="http://schemas.microsoft.com/office/drawing/2015/10/21/chartex" xmlns:cx3="http://schemas.microsoft.com/office/drawing/2016/5/9/chartex" xmlns:cx4="http://schemas.microsoft.com/office/drawing/2016/5/10/chartex" xmlns:cx5="http://schemas.microsoft.com/office/drawing/2016/5/11/chartex" xmlns:cx6="http://schemas.microsoft.com/office/drawing/2016/5/12/chartex" xmlns:cx7="http://schemas.microsoft.com/office/drawing/2016/5/13/chartex" xmlns:cx8="http://schemas.microsoft.com/office/drawing/2016/5/14/chartex" xmlns:mc="http://schemas.openxmlformats.org/markup-compatibility/2006" xmlns:aink="http://schemas.microsoft.com/office/drawing/2016/ink" xmlns:am3d="http://schemas.microsoft.com/office/drawing/2017/model3d" xmlns:o="urn:schemas-microsoft-com:office:office" xmlns:r="http://schemas.openxmlformats.org/officeDocument/2006/relationships" xmlns:m="http://schemas.openxmlformats.org/officeDocument/2006/math" xmlns:v="urn:schemas-microsoft-com:vml" xmlns:wp14="http://schemas.microsoft.com/office/word/2010/wordprocessingDrawing" xmlns:wp="http://schemas.openxmlformats.org/drawingml/2006/wordprocessingDrawing" xmlns:w10="urn:schemas-microsoft-com:office:word" xmlns:w="http://schemas.openxmlformats.org/wordprocessingml/2006/main" xmlns:w14="http://schemas.microsoft.com/office/word/2010/wordml" xmlns:w15="http://schemas.microsoft.com/office/word/2012/wordml" xmlns:w16cex="http://schemas.microsoft.com/office/word/2018/wordml/cex" xmlns:w16cid="http://schemas.microsoft.com/office/word/2016/wordml/cid" xmlns:w16="http://schemas.microsoft.com/office/word/2018/wordml" xmlns:w16sdtdh="http://schemas.microsoft.com/office/word/2020/wordml/sdtdatahash" xmlns:w16se="http://schemas.microsoft.com/office/word/2015/wordml/symex" xmlns:wpg="http://schemas.microsoft.com/office/word/2010/wordprocessingGroup" xmlns:wpi="http://schemas.microsoft.com/office/word/2010/wordprocessingInk" xmlns:wne="http://schemas.microsoft.com/office/word/2006/wordml" xmlns:wps="http://schemas.microsoft.com/office/word/2010/wordprocessingShape" mc:Ignorable="w14 w15 w16se w16cid w16 w16cex w16sdtdh wp14">
   <w:abstractNum w:abstractNumId="0" w15:restartNumberingAfterBreak="0">
+    <w:nsid w:val="1D324579"/>
+    <w:multiLevelType w:val="multilevel"/>
+    <w:tmpl w:val="51B635D2"/>
+    <w:lvl w:ilvl="0">
+      <w:start w:val="1"/>
+      <w:numFmt w:val="decimal"/>
+      <w:lvlText w:val="%1"/>
+      <w:lvlJc w:val="left"/>
+      <w:pPr>
+        <w:ind w:left="360" w:hanging="360"/>
+      </w:pPr>
+      <w:rPr>
+        <w:rFonts w:hint="default"/>
+      </w:rPr>
+    </w:lvl>
+    <w:lvl w:ilvl="1">
+      <w:start w:val="7"/>
+      <w:numFmt w:val="decimal"/>
+      <w:lvlText w:val="%1.%2"/>
+      <w:lvlJc w:val="left"/>
+      <w:pPr>
+        <w:ind w:left="360" w:hanging="360"/>
+      </w:pPr>
+      <w:rPr>
+        <w:rFonts w:hint="default"/>
+      </w:rPr>
+    </w:lvl>
+    <w:lvl w:ilvl="2">
+      <w:start w:val="1"/>
+      <w:numFmt w:val="decimal"/>
+      <w:lvlText w:val="%1.%2.%3"/>
+      <w:lvlJc w:val="left"/>
+      <w:pPr>
+        <w:ind w:left="720" w:hanging="720"/>
+      </w:pPr>
+      <w:rPr>
+        <w:rFonts w:hint="default"/>
+      </w:rPr>
+    </w:lvl>
+    <w:lvl w:ilvl="3">
+      <w:start w:val="1"/>
+      <w:numFmt w:val="decimal"/>
+      <w:lvlText w:val="%1.%2.%3.%4"/>
+      <w:lvlJc w:val="left"/>
+      <w:pPr>
+        <w:ind w:left="720" w:hanging="720"/>
+      </w:pPr>
+      <w:rPr>
+        <w:rFonts w:hint="default"/>
+      </w:rPr>
+    </w:lvl>
+    <w:lvl w:ilvl="4">
+      <w:start w:val="1"/>
+      <w:numFmt w:val="decimal"/>
+      <w:lvlText w:val="%1.%2.%3.%4.%5"/>
+      <w:lvlJc w:val="left"/>
+      <w:pPr>
+        <w:ind w:left="1080" w:hanging="1080"/>
+      </w:pPr>
+      <w:rPr>
+        <w:rFonts w:hint="default"/>
+      </w:rPr>
+    </w:lvl>
+    <w:lvl w:ilvl="5">
+      <w:start w:val="1"/>
+      <w:numFmt w:val="decimal"/>
+      <w:lvlText w:val="%1.%2.%3.%4.%5.%6"/>
+      <w:lvlJc w:val="left"/>
+      <w:pPr>
+        <w:ind w:left="1080" w:hanging="1080"/>
+      </w:pPr>
+      <w:rPr>
+        <w:rFonts w:hint="default"/>
+      </w:rPr>
+    </w:lvl>
+    <w:lvl w:ilvl="6">
+      <w:start w:val="1"/>
+      <w:numFmt w:val="decimal"/>
+      <w:lvlText w:val="%1.%2.%3.%4.%5.%6.%7"/>
+      <w:lvlJc w:val="left"/>
+      <w:pPr>
+        <w:ind w:left="1440" w:hanging="1440"/>
+      </w:pPr>
+      <w:rPr>
+        <w:rFonts w:hint="default"/>
+      </w:rPr>
+    </w:lvl>
+    <w:lvl w:ilvl="7">
+      <w:start w:val="1"/>
+      <w:numFmt w:val="decimal"/>
+      <w:lvlText w:val="%1.%2.%3.%4.%5.%6.%7.%8"/>
+      <w:lvlJc w:val="left"/>
+      <w:pPr>
+        <w:ind w:left="1440" w:hanging="1440"/>
+      </w:pPr>
+      <w:rPr>
+        <w:rFonts w:hint="default"/>
+      </w:rPr>
+    </w:lvl>
+    <w:lvl w:ilvl="8">
+      <w:start w:val="1"/>
+      <w:numFmt w:val="decimal"/>
+      <w:lvlText w:val="%1.%2.%3.%4.%5.%6.%7.%8.%9"/>
+      <w:lvlJc w:val="left"/>
+      <w:pPr>
+        <w:ind w:left="1440" w:hanging="1440"/>
+      </w:pPr>
+      <w:rPr>
+        <w:rFonts w:hint="default"/>
+      </w:rPr>
+    </w:lvl>
+  </w:abstractNum>
+  <w:abstractNum w:abstractNumId="1" w15:restartNumberingAfterBreak="0">
     <w:nsid w:val="4B8866C0"/>
     <w:multiLevelType w:val="multilevel"/>
     <w:tmpl w:val="A46E8284"/>
@@ -1040,7 +1589,7 @@
       </w:rPr>
     </w:lvl>
   </w:abstractNum>
-  <w:abstractNum w:abstractNumId="1" w15:restartNumberingAfterBreak="0">
+  <w:abstractNum w:abstractNumId="2" w15:restartNumberingAfterBreak="0">
     <w:nsid w:val="5AAE091B"/>
     <w:multiLevelType w:val="hybridMultilevel"/>
     <w:tmpl w:val="006A5E0C"/>
@@ -1153,7 +1702,7 @@
       </w:rPr>
     </w:lvl>
   </w:abstractNum>
-  <w:abstractNum w:abstractNumId="2" w15:restartNumberingAfterBreak="0">
+  <w:abstractNum w:abstractNumId="3" w15:restartNumberingAfterBreak="0">
     <w:nsid w:val="6D9F31A4"/>
     <w:multiLevelType w:val="hybridMultilevel"/>
     <w:tmpl w:val="9F1C869E"/>
@@ -1267,19 +1816,55 @@
     </w:lvl>
   </w:abstractNum>
   <w:num w:numId="1">
-    <w:abstractNumId w:val="0"/>
+    <w:abstractNumId w:val="1"/>
   </w:num>
   <w:num w:numId="2">
+    <w:abstractNumId w:val="3"/>
+  </w:num>
+  <w:num w:numId="3">
     <w:abstractNumId w:val="2"/>
   </w:num>
-  <w:num w:numId="3">
+  <w:num w:numId="4">
     <w:abstractNumId w:val="1"/>
+    <w:lvlOverride w:ilvl="0">
+      <w:startOverride w:val="1"/>
+    </w:lvlOverride>
+    <w:lvlOverride w:ilvl="1">
+      <w:startOverride w:val="1"/>
+    </w:lvlOverride>
+    <w:lvlOverride w:ilvl="2">
+      <w:startOverride w:val="1"/>
+    </w:lvlOverride>
+    <w:lvlOverride w:ilvl="3">
+      <w:startOverride w:val="1"/>
+    </w:lvlOverride>
+    <w:lvlOverride w:ilvl="4">
+      <w:startOverride w:val="1"/>
+    </w:lvlOverride>
+    <w:lvlOverride w:ilvl="5">
+      <w:startOverride w:val="1"/>
+    </w:lvlOverride>
+    <w:lvlOverride w:ilvl="6">
+      <w:startOverride w:val="1"/>
+    </w:lvlOverride>
+    <w:lvlOverride w:ilvl="7">
+      <w:startOverride w:val="1"/>
+    </w:lvlOverride>
+    <w:lvlOverride w:ilvl="8">
+      <w:startOverride w:val="1"/>
+    </w:lvlOverride>
+  </w:num>
+  <w:num w:numId="5">
+    <w:abstractNumId w:val="3"/>
+  </w:num>
+  <w:num w:numId="6">
+    <w:abstractNumId w:val="0"/>
   </w:num>
 </w:numbering>
 </file>
 
 <file path=word/styles.xml><?xml version="1.0" encoding="utf-8"?>
-<w:styles xmlns:mc="http://schemas.openxmlformats.org/markup-compatibility/2006" xmlns:r="http://schemas.openxmlformats.org/officeDocument/2006/relationships" xmlns:w="http://schemas.openxmlformats.org/wordprocessingml/2006/main" xmlns:w14="http://schemas.microsoft.com/office/word/2010/wordml" xmlns:w15="http://schemas.microsoft.com/office/word/2012/wordml" mc:Ignorable="w14 w15">
+<w:styles xmlns:mc="http://schemas.openxmlformats.org/markup-compatibility/2006" xmlns:r="http://schemas.openxmlformats.org/officeDocument/2006/relationships" xmlns:w="http://schemas.openxmlformats.org/wordprocessingml/2006/main" xmlns:w14="http://schemas.microsoft.com/office/word/2010/wordml" xmlns:w15="http://schemas.microsoft.com/office/word/2012/wordml" xmlns:w16cex="http://schemas.microsoft.com/office/word/2018/wordml/cex" xmlns:w16cid="http://schemas.microsoft.com/office/word/2016/wordml/cid" xmlns:w16="http://schemas.microsoft.com/office/word/2018/wordml" xmlns:w16sdtdh="http://schemas.microsoft.com/office/word/2020/wordml/sdtdatahash" xmlns:w16se="http://schemas.microsoft.com/office/word/2015/wordml/symex" mc:Ignorable="w14 w15 w16se w16cid w16 w16cex w16sdtdh">
   <w:docDefaults>
     <w:rPrDefault>
       <w:rPr>
@@ -1295,7 +1880,7 @@
       </w:pPr>
     </w:pPrDefault>
   </w:docDefaults>
-  <w:latentStyles w:defLockedState="0" w:defUIPriority="99" w:defSemiHidden="0" w:defUnhideWhenUsed="0" w:defQFormat="0" w:count="371">
+  <w:latentStyles w:defLockedState="0" w:defUIPriority="99" w:defSemiHidden="0" w:defUnhideWhenUsed="0" w:defQFormat="0" w:count="376">
     <w:lsdException w:name="Normal" w:uiPriority="0" w:qFormat="1"/>
     <w:lsdException w:name="heading 1" w:uiPriority="9" w:qFormat="1"/>
     <w:lsdException w:name="heading 2" w:semiHidden="1" w:uiPriority="9" w:unhideWhenUsed="1" w:qFormat="1"/>
@@ -1667,19 +2252,24 @@
     <w:lsdException w:name="List Table 5 Dark Accent 6" w:uiPriority="50"/>
     <w:lsdException w:name="List Table 6 Colorful Accent 6" w:uiPriority="51"/>
     <w:lsdException w:name="List Table 7 Colorful Accent 6" w:uiPriority="52"/>
+    <w:lsdException w:name="Mention" w:semiHidden="1" w:unhideWhenUsed="1"/>
+    <w:lsdException w:name="Smart Hyperlink" w:semiHidden="1" w:unhideWhenUsed="1"/>
+    <w:lsdException w:name="Hashtag" w:semiHidden="1" w:unhideWhenUsed="1"/>
+    <w:lsdException w:name="Unresolved Mention" w:semiHidden="1" w:unhideWhenUsed="1"/>
+    <w:lsdException w:name="Smart Link" w:semiHidden="1" w:unhideWhenUsed="1"/>
   </w:latentStyles>
   <w:style w:type="paragraph" w:default="1" w:styleId="Normal">
     <w:name w:val="Normal"/>
     <w:qFormat/>
     <w:rsid w:val="00AF5F53"/>
   </w:style>
-  <w:style w:type="character" w:default="1" w:styleId="Fuentedeprrafopredeter">
+  <w:style w:type="character" w:default="1" w:styleId="DefaultParagraphFont">
     <w:name w:val="Default Paragraph Font"/>
     <w:uiPriority w:val="1"/>
     <w:semiHidden/>
     <w:unhideWhenUsed/>
   </w:style>
-  <w:style w:type="table" w:default="1" w:styleId="Tablanormal">
+  <w:style w:type="table" w:default="1" w:styleId="TableNormal">
     <w:name w:val="Normal Table"/>
     <w:uiPriority w:val="99"/>
     <w:semiHidden/>
@@ -1694,13 +2284,13 @@
       </w:tblCellMar>
     </w:tblPr>
   </w:style>
-  <w:style w:type="numbering" w:default="1" w:styleId="Sinlista">
+  <w:style w:type="numbering" w:default="1" w:styleId="NoList">
     <w:name w:val="No List"/>
     <w:uiPriority w:val="99"/>
     <w:semiHidden/>
     <w:unhideWhenUsed/>
   </w:style>
-  <w:style w:type="paragraph" w:styleId="Prrafodelista">
+  <w:style w:type="paragraph" w:styleId="ListParagraph">
     <w:name w:val="List Paragraph"/>
     <w:basedOn w:val="Normal"/>
     <w:uiPriority w:val="34"/>

</xml_diff>